<commit_message>
Git and Git Hub
Git and Git Hub
</commit_message>
<xml_diff>
--- a/docs/Git&GitHub.docx
+++ b/docs/Git&GitHub.docx
@@ -29,7 +29,23 @@
         </w:numPr>
       </w:pPr>
       <w:r>
-        <w:t>VCS tools are use to manage the project(Code) files.</w:t>
+        <w:t xml:space="preserve">VCS tools are </w:t>
+      </w:r>
+      <w:proofErr w:type="spellStart"/>
+      <w:r>
+        <w:t>use</w:t>
+      </w:r>
+      <w:proofErr w:type="spellEnd"/>
+      <w:r>
+        <w:t xml:space="preserve"> to manage the </w:t>
+      </w:r>
+      <w:proofErr w:type="gramStart"/>
+      <w:r>
+        <w:t>project(</w:t>
+      </w:r>
+      <w:proofErr w:type="gramEnd"/>
+      <w:r>
+        <w:t>Code) files.</w:t>
       </w:r>
     </w:p>
     <w:p>
@@ -53,7 +69,15 @@
         </w:numPr>
       </w:pPr>
       <w:r>
-        <w:t>VCS tool manages the version of the every push on the repository.</w:t>
+        <w:t xml:space="preserve">VCS tool manages the version of </w:t>
+      </w:r>
+      <w:proofErr w:type="gramStart"/>
+      <w:r>
+        <w:t>the every</w:t>
+      </w:r>
+      <w:proofErr w:type="gramEnd"/>
+      <w:r>
+        <w:t xml:space="preserve"> push on the repository.</w:t>
       </w:r>
     </w:p>
     <w:p>
@@ -77,7 +101,15 @@
         </w:numPr>
       </w:pPr>
       <w:r>
-        <w:t>You can easily switch between one to one version to another.</w:t>
+        <w:t xml:space="preserve">You can easily switch between </w:t>
+      </w:r>
+      <w:proofErr w:type="gramStart"/>
+      <w:r>
+        <w:t>one to one</w:t>
+      </w:r>
+      <w:proofErr w:type="gramEnd"/>
+      <w:r>
+        <w:t xml:space="preserve"> version to another.</w:t>
       </w:r>
     </w:p>
     <w:p>
@@ -223,7 +255,15 @@
       </w:pPr>
       <w:r>
         <w:tab/>
-        <w:t xml:space="preserve">Installation Guide : </w:t>
+        <w:t xml:space="preserve">Installation </w:t>
+      </w:r>
+      <w:proofErr w:type="gramStart"/>
+      <w:r>
+        <w:t>Guide :</w:t>
+      </w:r>
+      <w:proofErr w:type="gramEnd"/>
+      <w:r>
+        <w:t xml:space="preserve"> </w:t>
       </w:r>
       <w:hyperlink r:id="rId7" w:anchor="windows" w:history="1">
         <w:r>
@@ -402,7 +442,15 @@
         <w:t xml:space="preserve">--global </w:t>
       </w:r>
       <w:r>
-        <w:t>user.name “YourUserName”</w:t>
+        <w:t>user.name “</w:t>
+      </w:r>
+      <w:proofErr w:type="spellStart"/>
+      <w:r>
+        <w:t>YourUserName</w:t>
+      </w:r>
+      <w:proofErr w:type="spellEnd"/>
+      <w:r>
+        <w:t>”</w:t>
       </w:r>
     </w:p>
     <w:p>
@@ -415,7 +463,15 @@
       </w:r>
       <w:r>
         <w:tab/>
-        <w:t xml:space="preserve">To set the user name globally </w:t>
+        <w:t xml:space="preserve">To set the </w:t>
+      </w:r>
+      <w:proofErr w:type="gramStart"/>
+      <w:r>
+        <w:t>user</w:t>
+      </w:r>
+      <w:proofErr w:type="gramEnd"/>
+      <w:r>
+        <w:t xml:space="preserve"> name globally </w:t>
       </w:r>
     </w:p>
     <w:p>
@@ -424,7 +480,25 @@
         <w:ind w:left="720" w:firstLine="720"/>
       </w:pPr>
       <w:r>
-        <w:t>git config --global user.email “Youremail”</w:t>
+        <w:t xml:space="preserve">git config --global </w:t>
+      </w:r>
+      <w:proofErr w:type="spellStart"/>
+      <w:proofErr w:type="gramStart"/>
+      <w:r>
+        <w:t>user.email</w:t>
+      </w:r>
+      <w:proofErr w:type="spellEnd"/>
+      <w:proofErr w:type="gramEnd"/>
+      <w:r>
+        <w:t xml:space="preserve"> “</w:t>
+      </w:r>
+      <w:proofErr w:type="spellStart"/>
+      <w:r>
+        <w:t>Youremail</w:t>
+      </w:r>
+      <w:proofErr w:type="spellEnd"/>
+      <w:r>
+        <w:t>”</w:t>
       </w:r>
     </w:p>
     <w:p>
@@ -482,21 +556,38 @@
           <w:b/>
           <w:bCs/>
         </w:rPr>
-        <w:t>git init</w:t>
-      </w:r>
-    </w:p>
-    <w:p>
-      <w:pPr>
-        <w:pStyle w:val="NoSpacing"/>
-      </w:pPr>
-      <w:r>
-        <w:tab/>
-      </w:r>
-      <w:r>
-        <w:tab/>
-      </w:r>
-      <w:r>
-        <w:t xml:space="preserve">Open a Git Bash from a location where you wants to create </w:t>
+        <w:t xml:space="preserve">git </w:t>
+      </w:r>
+      <w:proofErr w:type="spellStart"/>
+      <w:r>
+        <w:rPr>
+          <w:b/>
+          <w:bCs/>
+        </w:rPr>
+        <w:t>init</w:t>
+      </w:r>
+      <w:proofErr w:type="spellEnd"/>
+    </w:p>
+    <w:p>
+      <w:pPr>
+        <w:pStyle w:val="NoSpacing"/>
+      </w:pPr>
+      <w:r>
+        <w:tab/>
+      </w:r>
+      <w:r>
+        <w:tab/>
+      </w:r>
+      <w:r>
+        <w:t xml:space="preserve">Open a Git Bash from a location where you </w:t>
+      </w:r>
+      <w:proofErr w:type="gramStart"/>
+      <w:r>
+        <w:t>wants</w:t>
+      </w:r>
+      <w:proofErr w:type="gramEnd"/>
+      <w:r>
+        <w:t xml:space="preserve"> to create </w:t>
       </w:r>
       <w:r>
         <w:t xml:space="preserve">local </w:t>
@@ -508,7 +599,15 @@
         <w:t>Using this you can create an empty local repository.</w:t>
       </w:r>
       <w:r>
-        <w:t xml:space="preserve"> You can verify the Repository is created on not using .git folder. this is by default hidden folder and will be used by Git for the operations.</w:t>
+        <w:t xml:space="preserve"> You can verify the Repository is created on not </w:t>
+      </w:r>
+      <w:proofErr w:type="gramStart"/>
+      <w:r>
+        <w:t>using .git</w:t>
+      </w:r>
+      <w:proofErr w:type="gramEnd"/>
+      <w:r>
+        <w:t xml:space="preserve"> folder. this is by default hidden folder and will be used by Git for the operations.</w:t>
       </w:r>
     </w:p>
     <w:p>
@@ -543,7 +642,15 @@
         </w:numPr>
       </w:pPr>
       <w:r>
-        <w:t>Untrack File: The file for which git not maintain any version and it is new file is consider as a untrack file.</w:t>
+        <w:t xml:space="preserve">Untrack File: The file for which git not maintain any version and it is new file is </w:t>
+      </w:r>
+      <w:proofErr w:type="gramStart"/>
+      <w:r>
+        <w:t>consider</w:t>
+      </w:r>
+      <w:proofErr w:type="gramEnd"/>
+      <w:r>
+        <w:t xml:space="preserve"> as a untrack file.</w:t>
       </w:r>
     </w:p>
     <w:p>
@@ -671,8 +778,17 @@
           <w:b/>
           <w:bCs/>
         </w:rPr>
-        <w:t>git add</w:t>
-      </w:r>
+        <w:t xml:space="preserve">git </w:t>
+      </w:r>
+      <w:proofErr w:type="gramStart"/>
+      <w:r>
+        <w:rPr>
+          <w:b/>
+          <w:bCs/>
+        </w:rPr>
+        <w:t>add</w:t>
+      </w:r>
+      <w:proofErr w:type="gramEnd"/>
     </w:p>
     <w:p>
       <w:pPr>
@@ -705,29 +821,50 @@
           <w:b/>
           <w:bCs/>
         </w:rPr>
-        <w:t>git add &lt;filename&gt;</w:t>
-      </w:r>
-      <w:r>
-        <w:t xml:space="preserve"> : to add the specific file</w:t>
-      </w:r>
-    </w:p>
-    <w:p>
-      <w:pPr>
-        <w:pStyle w:val="NoSpacing"/>
-      </w:pPr>
-      <w:r>
-        <w:tab/>
-      </w:r>
-      <w:r>
-        <w:tab/>
-      </w:r>
-      <w:r>
-        <w:rPr>
-          <w:b/>
-          <w:bCs/>
-        </w:rPr>
-        <w:t>git add .</w:t>
-      </w:r>
+        <w:t>git add &lt;filename</w:t>
+      </w:r>
+      <w:proofErr w:type="gramStart"/>
+      <w:r>
+        <w:rPr>
+          <w:b/>
+          <w:bCs/>
+        </w:rPr>
+        <w:t>&gt;</w:t>
+      </w:r>
+      <w:r>
+        <w:t xml:space="preserve"> :</w:t>
+      </w:r>
+      <w:proofErr w:type="gramEnd"/>
+      <w:r>
+        <w:t xml:space="preserve"> to add the specific file</w:t>
+      </w:r>
+    </w:p>
+    <w:p>
+      <w:pPr>
+        <w:pStyle w:val="NoSpacing"/>
+      </w:pPr>
+      <w:r>
+        <w:tab/>
+      </w:r>
+      <w:r>
+        <w:tab/>
+      </w:r>
+      <w:r>
+        <w:rPr>
+          <w:b/>
+          <w:bCs/>
+        </w:rPr>
+        <w:t xml:space="preserve">git </w:t>
+      </w:r>
+      <w:proofErr w:type="gramStart"/>
+      <w:r>
+        <w:rPr>
+          <w:b/>
+          <w:bCs/>
+        </w:rPr>
+        <w:t>add .</w:t>
+      </w:r>
+      <w:proofErr w:type="gramEnd"/>
       <w:r>
         <w:t xml:space="preserve">  : is to add all the file</w:t>
       </w:r>
@@ -745,6 +882,9 @@
         <w:tab/>
       </w:r>
       <w:r>
+        <w:rPr>
+          <w:noProof/>
+        </w:rPr>
         <w:drawing>
           <wp:inline distT="0" distB="0" distL="0" distR="0" wp14:anchorId="4C7F16E6" wp14:editId="472DE40B">
             <wp:extent cx="2981739" cy="1696023"/>
@@ -809,22 +949,46 @@
           <w:bCs/>
         </w:rPr>
         <w:lastRenderedPageBreak/>
-        <w:t xml:space="preserve">git commit </w:t>
-      </w:r>
-    </w:p>
-    <w:p>
-      <w:pPr>
-        <w:pStyle w:val="NoSpacing"/>
-      </w:pPr>
-      <w:r>
-        <w:rPr>
-          <w:b/>
-          <w:bCs/>
-        </w:rPr>
-        <w:tab/>
-      </w:r>
-      <w:r>
-        <w:t>Is use to generate the versions and also the changes will be traction using those version which is known as Commit ID.</w:t>
+        <w:t xml:space="preserve">git </w:t>
+      </w:r>
+      <w:proofErr w:type="gramStart"/>
+      <w:r>
+        <w:rPr>
+          <w:b/>
+          <w:bCs/>
+        </w:rPr>
+        <w:t>commit</w:t>
+      </w:r>
+      <w:proofErr w:type="gramEnd"/>
+      <w:r>
+        <w:rPr>
+          <w:b/>
+          <w:bCs/>
+        </w:rPr>
+        <w:t xml:space="preserve"> </w:t>
+      </w:r>
+    </w:p>
+    <w:p>
+      <w:pPr>
+        <w:pStyle w:val="NoSpacing"/>
+      </w:pPr>
+      <w:r>
+        <w:rPr>
+          <w:b/>
+          <w:bCs/>
+        </w:rPr>
+        <w:tab/>
+      </w:r>
+      <w:r>
+        <w:t xml:space="preserve">Is use to generate the versions and also the changes will be traction using </w:t>
+      </w:r>
+      <w:proofErr w:type="gramStart"/>
+      <w:r>
+        <w:t>those version</w:t>
+      </w:r>
+      <w:proofErr w:type="gramEnd"/>
+      <w:r>
+        <w:t xml:space="preserve"> which is known as Commit ID.</w:t>
       </w:r>
     </w:p>
     <w:p>
@@ -862,6 +1026,9 @@
         <w:ind w:firstLine="720"/>
       </w:pPr>
       <w:r>
+        <w:rPr>
+          <w:noProof/>
+        </w:rPr>
         <w:drawing>
           <wp:inline distT="0" distB="0" distL="0" distR="0" wp14:anchorId="3F423CBF" wp14:editId="40FC4A87">
             <wp:extent cx="2679590" cy="1473489"/>
@@ -935,7 +1102,15 @@
         <w:t>Usin</w:t>
       </w:r>
       <w:r>
-        <w:t>g this command you can switch between two commits or different branches.</w:t>
+        <w:t xml:space="preserve">g this </w:t>
+      </w:r>
+      <w:proofErr w:type="gramStart"/>
+      <w:r>
+        <w:t>command</w:t>
+      </w:r>
+      <w:proofErr w:type="gramEnd"/>
+      <w:r>
+        <w:t xml:space="preserve"> you can switch between two commits or different branches.</w:t>
       </w:r>
     </w:p>
     <w:p>
@@ -964,6 +1139,7 @@
         </w:rPr>
         <w:t>&lt;</w:t>
       </w:r>
+      <w:proofErr w:type="spellStart"/>
       <w:r>
         <w:rPr>
           <w:b/>
@@ -971,6 +1147,7 @@
         </w:rPr>
         <w:t>commitID</w:t>
       </w:r>
+      <w:proofErr w:type="spellEnd"/>
       <w:r>
         <w:rPr>
           <w:b/>
@@ -1009,7 +1186,23 @@
           <w:b/>
           <w:bCs/>
         </w:rPr>
-        <w:t>it checkout &lt;branchName&gt;</w:t>
+        <w:t>it checkout &lt;</w:t>
+      </w:r>
+      <w:proofErr w:type="spellStart"/>
+      <w:r>
+        <w:rPr>
+          <w:b/>
+          <w:bCs/>
+        </w:rPr>
+        <w:t>branchName</w:t>
+      </w:r>
+      <w:proofErr w:type="spellEnd"/>
+      <w:r>
+        <w:rPr>
+          <w:b/>
+          <w:bCs/>
+        </w:rPr>
+        <w:t>&gt;</w:t>
       </w:r>
     </w:p>
     <w:p>
@@ -1021,6 +1214,9 @@
         <w:t xml:space="preserve"> </w:t>
       </w:r>
       <w:r>
+        <w:rPr>
+          <w:noProof/>
+        </w:rPr>
         <w:drawing>
           <wp:inline distT="0" distB="0" distL="0" distR="0" wp14:anchorId="60174510" wp14:editId="2D00F8E2">
             <wp:extent cx="2719545" cy="1681701"/>
@@ -1194,7 +1390,32 @@
           <w:b/>
           <w:bCs/>
         </w:rPr>
-        <w:t xml:space="preserve">it branch &lt;branchname&gt; : </w:t>
+        <w:t>it branch &lt;</w:t>
+      </w:r>
+      <w:proofErr w:type="spellStart"/>
+      <w:r>
+        <w:rPr>
+          <w:b/>
+          <w:bCs/>
+        </w:rPr>
+        <w:t>branchname</w:t>
+      </w:r>
+      <w:proofErr w:type="spellEnd"/>
+      <w:proofErr w:type="gramStart"/>
+      <w:r>
+        <w:rPr>
+          <w:b/>
+          <w:bCs/>
+        </w:rPr>
+        <w:t>&gt; :</w:t>
+      </w:r>
+      <w:proofErr w:type="gramEnd"/>
+      <w:r>
+        <w:rPr>
+          <w:b/>
+          <w:bCs/>
+        </w:rPr>
+        <w:t xml:space="preserve"> </w:t>
       </w:r>
       <w:r>
         <w:t>to create a new branch.</w:t>
@@ -1210,6 +1431,9 @@
         <w:pStyle w:val="NoSpacing"/>
       </w:pPr>
       <w:r>
+        <w:rPr>
+          <w:noProof/>
+        </w:rPr>
         <w:drawing>
           <wp:inline distT="0" distB="0" distL="0" distR="0" wp14:anchorId="611B8896" wp14:editId="0B3BFDE5">
             <wp:extent cx="2389367" cy="1020076"/>
@@ -1270,7 +1494,15 @@
       </w:pPr>
       <w:r>
         <w:tab/>
-        <w:t>You can merge the changes from one branch to another. To merge the branch follow the septs</w:t>
+        <w:t xml:space="preserve">You can merge the changes from one branch to another. To merge the </w:t>
+      </w:r>
+      <w:proofErr w:type="gramStart"/>
+      <w:r>
+        <w:t>branch</w:t>
+      </w:r>
+      <w:proofErr w:type="gramEnd"/>
+      <w:r>
+        <w:t xml:space="preserve"> follow the septs</w:t>
       </w:r>
     </w:p>
     <w:p>
@@ -1306,15 +1538,36 @@
           <w:bCs/>
         </w:rPr>
       </w:pPr>
-      <w:r>
-        <w:t xml:space="preserve">Syntax : </w:t>
-      </w:r>
-      <w:r>
-        <w:rPr>
-          <w:b/>
-          <w:bCs/>
-        </w:rPr>
-        <w:t>git merge &lt;branchName&gt;</w:t>
+      <w:proofErr w:type="gramStart"/>
+      <w:r>
+        <w:t>Syntax :</w:t>
+      </w:r>
+      <w:proofErr w:type="gramEnd"/>
+      <w:r>
+        <w:t xml:space="preserve"> </w:t>
+      </w:r>
+      <w:r>
+        <w:rPr>
+          <w:b/>
+          <w:bCs/>
+        </w:rPr>
+        <w:t>git merge &lt;</w:t>
+      </w:r>
+      <w:proofErr w:type="spellStart"/>
+      <w:r>
+        <w:rPr>
+          <w:b/>
+          <w:bCs/>
+        </w:rPr>
+        <w:t>branchName</w:t>
+      </w:r>
+      <w:proofErr w:type="spellEnd"/>
+      <w:r>
+        <w:rPr>
+          <w:b/>
+          <w:bCs/>
+        </w:rPr>
+        <w:t>&gt;</w:t>
       </w:r>
     </w:p>
     <w:p>
@@ -1323,6 +1576,9 @@
         <w:ind w:left="1080"/>
       </w:pPr>
       <w:r>
+        <w:rPr>
+          <w:noProof/>
+        </w:rPr>
         <w:drawing>
           <wp:inline distT="0" distB="0" distL="0" distR="0" wp14:anchorId="3CEA841A" wp14:editId="2389CD52">
             <wp:extent cx="3621819" cy="1326453"/>
@@ -1358,6 +1614,281 @@
             </a:graphic>
           </wp:inline>
         </w:drawing>
+      </w:r>
+    </w:p>
+    <w:p>
+      <w:pPr>
+        <w:pStyle w:val="NoSpacing"/>
+      </w:pPr>
+    </w:p>
+    <w:p>
+      <w:pPr>
+        <w:pStyle w:val="NoSpacing"/>
+      </w:pPr>
+      <w:r>
+        <w:t>GitHub</w:t>
+      </w:r>
+    </w:p>
+    <w:p>
+      <w:pPr>
+        <w:pStyle w:val="NoSpacing"/>
+      </w:pPr>
+    </w:p>
+    <w:p>
+      <w:pPr>
+        <w:pStyle w:val="NoSpacing"/>
+        <w:rPr>
+          <w:rFonts w:ascii="Lucida Console" w:hAnsi="Lucida Console" w:cs="Lucida Console"/>
+          <w:sz w:val="18"/>
+          <w:szCs w:val="18"/>
+        </w:rPr>
+      </w:pPr>
+      <w:r>
+        <w:rPr>
+          <w:rFonts w:ascii="Lucida Console" w:hAnsi="Lucida Console" w:cs="Lucida Console"/>
+          <w:b/>
+          <w:bCs/>
+          <w:sz w:val="18"/>
+          <w:szCs w:val="18"/>
+        </w:rPr>
+        <w:t>git remote</w:t>
+      </w:r>
+      <w:r>
+        <w:rPr>
+          <w:rFonts w:ascii="Lucida Console" w:hAnsi="Lucida Console" w:cs="Lucida Console"/>
+          <w:sz w:val="18"/>
+          <w:szCs w:val="18"/>
+        </w:rPr>
+        <w:t xml:space="preserve"> add origin </w:t>
+      </w:r>
+      <w:hyperlink r:id="rId15" w:history="1">
+        <w:r>
+          <w:rPr>
+            <w:rStyle w:val="Hyperlink"/>
+            <w:rFonts w:ascii="Lucida Console" w:hAnsi="Lucida Console" w:cs="Lucida Console"/>
+            <w:sz w:val="18"/>
+            <w:szCs w:val="18"/>
+          </w:rPr>
+          <w:t>https://github.com/scn-tech/git-learning.git</w:t>
+        </w:r>
+      </w:hyperlink>
+    </w:p>
+    <w:p>
+      <w:pPr>
+        <w:pStyle w:val="NoSpacing"/>
+        <w:rPr>
+          <w:rFonts w:ascii="Lucida Console" w:hAnsi="Lucida Console" w:cs="Lucida Console"/>
+          <w:sz w:val="18"/>
+          <w:szCs w:val="18"/>
+        </w:rPr>
+      </w:pPr>
+      <w:r>
+        <w:rPr>
+          <w:rFonts w:ascii="Lucida Console" w:hAnsi="Lucida Console" w:cs="Lucida Console"/>
+          <w:sz w:val="18"/>
+          <w:szCs w:val="18"/>
+        </w:rPr>
+        <w:tab/>
+        <w:t xml:space="preserve">Using this </w:t>
+      </w:r>
+      <w:proofErr w:type="gramStart"/>
+      <w:r>
+        <w:rPr>
+          <w:rFonts w:ascii="Lucida Console" w:hAnsi="Lucida Console" w:cs="Lucida Console"/>
+          <w:sz w:val="18"/>
+          <w:szCs w:val="18"/>
+        </w:rPr>
+        <w:t>command</w:t>
+      </w:r>
+      <w:proofErr w:type="gramEnd"/>
+      <w:r>
+        <w:rPr>
+          <w:rFonts w:ascii="Lucida Console" w:hAnsi="Lucida Console" w:cs="Lucida Console"/>
+          <w:sz w:val="18"/>
+          <w:szCs w:val="18"/>
+        </w:rPr>
+        <w:t xml:space="preserve"> you can connect with the cloud/external repository.</w:t>
+      </w:r>
+    </w:p>
+    <w:p>
+      <w:pPr>
+        <w:pStyle w:val="NoSpacing"/>
+        <w:rPr>
+          <w:rFonts w:ascii="Lucida Console" w:hAnsi="Lucida Console" w:cs="Lucida Console"/>
+          <w:sz w:val="18"/>
+          <w:szCs w:val="18"/>
+        </w:rPr>
+      </w:pPr>
+    </w:p>
+    <w:p>
+      <w:pPr>
+        <w:pStyle w:val="NoSpacing"/>
+        <w:rPr>
+          <w:rFonts w:ascii="Lucida Console" w:hAnsi="Lucida Console" w:cs="Lucida Console"/>
+          <w:b/>
+          <w:bCs/>
+          <w:sz w:val="18"/>
+          <w:szCs w:val="18"/>
+        </w:rPr>
+      </w:pPr>
+      <w:r>
+        <w:rPr>
+          <w:rFonts w:ascii="Lucida Console" w:hAnsi="Lucida Console" w:cs="Lucida Console"/>
+          <w:b/>
+          <w:bCs/>
+          <w:sz w:val="18"/>
+          <w:szCs w:val="18"/>
+        </w:rPr>
+        <w:t xml:space="preserve">Git push </w:t>
+      </w:r>
+    </w:p>
+    <w:p>
+      <w:pPr>
+        <w:pStyle w:val="NoSpacing"/>
+        <w:rPr>
+          <w:rFonts w:ascii="Lucida Console" w:hAnsi="Lucida Console" w:cs="Lucida Console"/>
+          <w:sz w:val="18"/>
+          <w:szCs w:val="18"/>
+        </w:rPr>
+      </w:pPr>
+      <w:r>
+        <w:rPr>
+          <w:rFonts w:ascii="Lucida Console" w:hAnsi="Lucida Console" w:cs="Lucida Console"/>
+          <w:sz w:val="18"/>
+          <w:szCs w:val="18"/>
+        </w:rPr>
+        <w:tab/>
+        <w:t xml:space="preserve">Using this </w:t>
+      </w:r>
+      <w:proofErr w:type="gramStart"/>
+      <w:r>
+        <w:rPr>
+          <w:rFonts w:ascii="Lucida Console" w:hAnsi="Lucida Console" w:cs="Lucida Console"/>
+          <w:sz w:val="18"/>
+          <w:szCs w:val="18"/>
+        </w:rPr>
+        <w:t>command</w:t>
+      </w:r>
+      <w:proofErr w:type="gramEnd"/>
+      <w:r>
+        <w:rPr>
+          <w:rFonts w:ascii="Lucida Console" w:hAnsi="Lucida Console" w:cs="Lucida Console"/>
+          <w:sz w:val="18"/>
+          <w:szCs w:val="18"/>
+        </w:rPr>
+        <w:t xml:space="preserve"> you can push the local repository changes into </w:t>
+      </w:r>
+      <w:proofErr w:type="spellStart"/>
+      <w:r>
+        <w:rPr>
+          <w:rFonts w:ascii="Lucida Console" w:hAnsi="Lucida Console" w:cs="Lucida Console"/>
+          <w:sz w:val="18"/>
+          <w:szCs w:val="18"/>
+        </w:rPr>
+        <w:t>github</w:t>
+      </w:r>
+      <w:proofErr w:type="spellEnd"/>
+      <w:r>
+        <w:rPr>
+          <w:rFonts w:ascii="Lucida Console" w:hAnsi="Lucida Console" w:cs="Lucida Console"/>
+          <w:sz w:val="18"/>
+          <w:szCs w:val="18"/>
+        </w:rPr>
+        <w:t>.</w:t>
+      </w:r>
+    </w:p>
+    <w:p>
+      <w:pPr>
+        <w:pStyle w:val="NoSpacing"/>
+        <w:rPr>
+          <w:rFonts w:ascii="Lucida Console" w:hAnsi="Lucida Console" w:cs="Lucida Console"/>
+          <w:sz w:val="18"/>
+          <w:szCs w:val="18"/>
+        </w:rPr>
+      </w:pPr>
+    </w:p>
+    <w:p>
+      <w:pPr>
+        <w:pStyle w:val="NoSpacing"/>
+        <w:rPr>
+          <w:rFonts w:ascii="Lucida Console" w:hAnsi="Lucida Console" w:cs="Lucida Console"/>
+          <w:b/>
+          <w:bCs/>
+          <w:sz w:val="18"/>
+          <w:szCs w:val="18"/>
+        </w:rPr>
+      </w:pPr>
+      <w:r>
+        <w:rPr>
+          <w:rFonts w:ascii="Lucida Console" w:hAnsi="Lucida Console" w:cs="Lucida Console"/>
+          <w:b/>
+          <w:bCs/>
+          <w:sz w:val="18"/>
+          <w:szCs w:val="18"/>
+        </w:rPr>
+        <w:t xml:space="preserve">Git </w:t>
+      </w:r>
+      <w:proofErr w:type="gramStart"/>
+      <w:r>
+        <w:rPr>
+          <w:rFonts w:ascii="Lucida Console" w:hAnsi="Lucida Console" w:cs="Lucida Console"/>
+          <w:b/>
+          <w:bCs/>
+          <w:sz w:val="18"/>
+          <w:szCs w:val="18"/>
+        </w:rPr>
+        <w:t>pull</w:t>
+      </w:r>
+      <w:proofErr w:type="gramEnd"/>
+    </w:p>
+    <w:p>
+      <w:pPr>
+        <w:pStyle w:val="NoSpacing"/>
+      </w:pPr>
+      <w:r>
+        <w:rPr>
+          <w:rFonts w:ascii="Lucida Console" w:hAnsi="Lucida Console" w:cs="Lucida Console"/>
+          <w:sz w:val="18"/>
+          <w:szCs w:val="18"/>
+        </w:rPr>
+        <w:tab/>
+        <w:t xml:space="preserve">Using this </w:t>
+      </w:r>
+      <w:proofErr w:type="gramStart"/>
+      <w:r>
+        <w:rPr>
+          <w:rFonts w:ascii="Lucida Console" w:hAnsi="Lucida Console" w:cs="Lucida Console"/>
+          <w:sz w:val="18"/>
+          <w:szCs w:val="18"/>
+        </w:rPr>
+        <w:t>command</w:t>
+      </w:r>
+      <w:proofErr w:type="gramEnd"/>
+      <w:r>
+        <w:rPr>
+          <w:rFonts w:ascii="Lucida Console" w:hAnsi="Lucida Console" w:cs="Lucida Console"/>
+          <w:sz w:val="18"/>
+          <w:szCs w:val="18"/>
+        </w:rPr>
+        <w:t xml:space="preserve"> you can pull the changes present inside </w:t>
+      </w:r>
+      <w:proofErr w:type="spellStart"/>
+      <w:r>
+        <w:rPr>
+          <w:rFonts w:ascii="Lucida Console" w:hAnsi="Lucida Console" w:cs="Lucida Console"/>
+          <w:sz w:val="18"/>
+          <w:szCs w:val="18"/>
+        </w:rPr>
+        <w:t>github</w:t>
+      </w:r>
+      <w:proofErr w:type="spellEnd"/>
+      <w:r>
+        <w:rPr>
+          <w:rFonts w:ascii="Lucida Console" w:hAnsi="Lucida Console" w:cs="Lucida Console"/>
+          <w:sz w:val="18"/>
+          <w:szCs w:val="18"/>
+        </w:rPr>
+        <w:t xml:space="preserve"> repository.  </w:t>
       </w:r>
     </w:p>
     <w:sectPr>
@@ -2145,6 +2676,7 @@
   <w:style w:type="character" w:default="1" w:styleId="DefaultParagraphFont">
     <w:name w:val="Default Paragraph Font"/>
     <w:uiPriority w:val="1"/>
+    <w:semiHidden/>
     <w:unhideWhenUsed/>
   </w:style>
   <w:style w:type="table" w:default="1" w:styleId="TableNormal">

</xml_diff>